<commit_message>
Updated Report and Notebook
</commit_message>
<xml_diff>
--- a/D207_Exploratory Data Analysis/D207_Performance Assessment.docx
+++ b/D207_Exploratory Data Analysis/D207_Performance Assessment.docx
@@ -233,6 +233,12 @@
     </w:p>
     <w:sdt>
       <w:sdtPr>
+        <w:rPr>
+          <w:rFonts w:ascii="Times New Roman" w:eastAsia="Times New Roman" w:hAnsi="Times New Roman" w:cstheme="minorHAnsi"/>
+          <w:color w:val="auto"/>
+          <w:sz w:val="24"/>
+          <w:szCs w:val="22"/>
+        </w:rPr>
         <w:id w:val="1969005806"/>
         <w:docPartObj>
           <w:docPartGallery w:val="Table of Contents"/>
@@ -241,13 +247,9 @@
       </w:sdtPr>
       <w:sdtEndPr>
         <w:rPr>
-          <w:rFonts w:ascii="Times New Roman" w:eastAsia="Times New Roman" w:hAnsi="Times New Roman" w:cstheme="minorHAnsi"/>
           <w:b/>
           <w:bCs/>
           <w:noProof/>
-          <w:color w:val="auto"/>
-          <w:sz w:val="24"/>
-          <w:szCs w:val="22"/>
         </w:rPr>
       </w:sdtEndPr>
       <w:sdtContent>
@@ -2185,16 +2187,103 @@
         <w:rPr>
           <w:lang w:eastAsia="es-ES_tradnl"/>
         </w:rPr>
-        <w:t xml:space="preserve">In order to answer the research question, the right variables have to be </w:t>
-      </w:r>
-      <w:proofErr w:type="gramStart"/>
+        <w:t>In order to answer the research question, the right variables have to be chosen</w:t>
+      </w:r>
       <w:r>
         <w:rPr>
           <w:lang w:eastAsia="es-ES_tradnl"/>
         </w:rPr>
-        <w:t>chosen</w:t>
-      </w:r>
-      <w:proofErr w:type="gramEnd"/>
+        <w:t xml:space="preserve">. In this case </w:t>
+      </w:r>
+      <w:r>
+        <w:rPr>
+          <w:i/>
+          <w:iCs/>
+          <w:lang w:eastAsia="es-ES_tradnl"/>
+        </w:rPr>
+        <w:t>ReAdmis</w:t>
+      </w:r>
+      <w:r>
+        <w:rPr>
+          <w:i/>
+          <w:iCs/>
+          <w:lang w:eastAsia="es-ES_tradnl"/>
+        </w:rPr>
+        <w:t xml:space="preserve"> </w:t>
+      </w:r>
+      <w:r>
+        <w:rPr>
+          <w:lang w:eastAsia="es-ES_tradnl"/>
+        </w:rPr>
+        <w:t xml:space="preserve">and </w:t>
+      </w:r>
+      <w:r>
+        <w:rPr>
+          <w:i/>
+          <w:iCs/>
+          <w:lang w:eastAsia="es-ES_tradnl"/>
+        </w:rPr>
+        <w:t>Doc_visits</w:t>
+      </w:r>
+      <w:r>
+        <w:rPr>
+          <w:i/>
+          <w:iCs/>
+          <w:lang w:eastAsia="es-ES_tradnl"/>
+        </w:rPr>
+        <w:t xml:space="preserve">. </w:t>
+      </w:r>
+      <w:r>
+        <w:rPr>
+          <w:lang w:eastAsia="es-ES_tradnl"/>
+        </w:rPr>
+        <w:t xml:space="preserve">Per the  Data Dictionary, </w:t>
+      </w:r>
+      <w:r>
+        <w:rPr>
+          <w:i/>
+          <w:iCs/>
+          <w:lang w:eastAsia="es-ES_tradnl"/>
+        </w:rPr>
+        <w:t xml:space="preserve">ReAdmis </w:t>
+      </w:r>
+      <w:r>
+        <w:rPr>
+          <w:lang w:eastAsia="es-ES_tradnl"/>
+        </w:rPr>
+        <w:t xml:space="preserve">is defined as whether or not the patient was readmitted back to the hospital within thirty days following their original discharge while </w:t>
+      </w:r>
+      <w:r>
+        <w:rPr>
+          <w:i/>
+          <w:iCs/>
+          <w:lang w:eastAsia="es-ES_tradnl"/>
+        </w:rPr>
+        <w:t xml:space="preserve">Doc_visits </w:t>
+      </w:r>
+      <w:r>
+        <w:rPr>
+          <w:lang w:eastAsia="es-ES_tradnl"/>
+        </w:rPr>
+        <w:t xml:space="preserve"> is defined as the number of times the primary physician visited the patient in the hospital during their admittance.</w:t>
+      </w:r>
+      <w:r>
+        <w:rPr>
+          <w:rFonts w:ascii="Arial" w:hAnsi="Arial" w:cs="Arial"/>
+          <w:shd w:val="clear" w:color="auto" w:fill="FFFFFF"/>
+        </w:rPr>
+        <w:br/>
+      </w:r>
+      <w:r>
+        <w:rPr>
+          <w:rFonts w:cs="Times New Roman"/>
+          <w:color w:val="000000"/>
+          <w:sz w:val="20"/>
+          <w:szCs w:val="20"/>
+          <w:lang w:eastAsia="es-ES_tradnl"/>
+        </w:rPr>
+        <w:tab/>
+      </w:r>
     </w:p>
     <w:p>
       <w:pPr>
@@ -2638,18 +2727,17 @@
                 <w:lang w:eastAsia="es-ES_tradnl"/>
               </w:rPr>
             </w:pPr>
-            <w:proofErr w:type="spellStart"/>
-            <w:r>
-              <w:rPr>
-                <w:rFonts w:cs="Times New Roman"/>
-                <w:color w:val="000000"/>
-                <w:sz w:val="20"/>
-                <w:szCs w:val="20"/>
-                <w:lang w:eastAsia="es-ES_tradnl"/>
-              </w:rPr>
+            <w:r>
+              <w:rPr>
+                <w:rFonts w:cs="Times New Roman"/>
+                <w:color w:val="000000"/>
+                <w:sz w:val="20"/>
+                <w:szCs w:val="20"/>
+                <w:lang w:eastAsia="es-ES_tradnl"/>
+              </w:rPr>
+              <w:lastRenderedPageBreak/>
               <w:t>CaseOrder</w:t>
             </w:r>
-            <w:proofErr w:type="spellEnd"/>
           </w:p>
         </w:tc>
         <w:tc>
@@ -2804,7 +2892,6 @@
                 <w:lang w:eastAsia="es-ES_tradnl"/>
               </w:rPr>
             </w:pPr>
-            <w:proofErr w:type="spellStart"/>
             <w:r>
               <w:rPr>
                 <w:rFonts w:cs="Times New Roman"/>
@@ -2815,7 +2902,6 @@
               </w:rPr>
               <w:t>Customer_id</w:t>
             </w:r>
-            <w:proofErr w:type="spellEnd"/>
           </w:p>
         </w:tc>
         <w:tc>
@@ -3875,20 +3961,8 @@
                 <w:szCs w:val="20"/>
                 <w:lang w:eastAsia="es-ES_tradnl"/>
               </w:rPr>
-              <w:t xml:space="preserve">Patient's </w:t>
-            </w:r>
-            <w:proofErr w:type="spellStart"/>
-            <w:r>
-              <w:rPr>
-                <w:rFonts w:cs="Times New Roman"/>
-                <w:color w:val="000000"/>
-                <w:sz w:val="20"/>
-                <w:szCs w:val="20"/>
-                <w:lang w:eastAsia="es-ES_tradnl"/>
-              </w:rPr>
-              <w:t>zipcode</w:t>
-            </w:r>
-            <w:proofErr w:type="spellEnd"/>
+              <w:t>Patient's zipcode</w:t>
+            </w:r>
           </w:p>
         </w:tc>
         <w:tc>
@@ -3972,7 +4046,6 @@
                 <w:szCs w:val="20"/>
                 <w:lang w:eastAsia="es-ES_tradnl"/>
               </w:rPr>
-              <w:lastRenderedPageBreak/>
               <w:t>Lat</w:t>
             </w:r>
           </w:p>
@@ -4129,7 +4202,6 @@
                 <w:lang w:eastAsia="es-ES_tradnl"/>
               </w:rPr>
             </w:pPr>
-            <w:proofErr w:type="spellStart"/>
             <w:r>
               <w:rPr>
                 <w:rFonts w:cs="Times New Roman"/>
@@ -4140,7 +4212,6 @@
               </w:rPr>
               <w:t>Lng</w:t>
             </w:r>
-            <w:proofErr w:type="spellEnd"/>
           </w:p>
         </w:tc>
         <w:tc>
@@ -4623,7 +4694,6 @@
                 <w:lang w:eastAsia="es-ES_tradnl"/>
               </w:rPr>
             </w:pPr>
-            <w:proofErr w:type="spellStart"/>
             <w:r>
               <w:rPr>
                 <w:rFonts w:cs="Times New Roman"/>
@@ -4634,7 +4704,6 @@
               </w:rPr>
               <w:t>Timezone</w:t>
             </w:r>
-            <w:proofErr w:type="spellEnd"/>
           </w:p>
         </w:tc>
         <w:tc>
@@ -4704,27 +4773,15 @@
                 <w:lang w:eastAsia="es-ES_tradnl"/>
               </w:rPr>
             </w:pPr>
-            <w:proofErr w:type="spellStart"/>
-            <w:r>
-              <w:rPr>
-                <w:rFonts w:cs="Times New Roman"/>
-                <w:color w:val="000000"/>
-                <w:sz w:val="20"/>
-                <w:szCs w:val="20"/>
-                <w:lang w:eastAsia="es-ES_tradnl"/>
-              </w:rPr>
-              <w:t>Timezone</w:t>
-            </w:r>
-            <w:proofErr w:type="spellEnd"/>
-            <w:r>
-              <w:rPr>
-                <w:rFonts w:cs="Times New Roman"/>
-                <w:color w:val="000000"/>
-                <w:sz w:val="20"/>
-                <w:szCs w:val="20"/>
-                <w:lang w:eastAsia="es-ES_tradnl"/>
-              </w:rPr>
-              <w:t xml:space="preserve"> of patient residence</w:t>
+            <w:r>
+              <w:rPr>
+                <w:rFonts w:cs="Times New Roman"/>
+                <w:color w:val="000000"/>
+                <w:sz w:val="20"/>
+                <w:szCs w:val="20"/>
+                <w:lang w:eastAsia="es-ES_tradnl"/>
+              </w:rPr>
+              <w:t>Timezone of patient residence</w:t>
             </w:r>
           </w:p>
         </w:tc>
@@ -4926,29 +4983,7 @@
                 <w:szCs w:val="20"/>
                 <w:lang w:eastAsia="es-ES_tradnl"/>
               </w:rPr>
-              <w:t xml:space="preserve">Psychologist, </w:t>
-            </w:r>
-            <w:proofErr w:type="gramStart"/>
-            <w:r>
-              <w:rPr>
-                <w:rFonts w:cs="Times New Roman"/>
-                <w:color w:val="000000"/>
-                <w:sz w:val="20"/>
-                <w:szCs w:val="20"/>
-                <w:lang w:eastAsia="es-ES_tradnl"/>
-              </w:rPr>
-              <w:t>sport</w:t>
-            </w:r>
-            <w:proofErr w:type="gramEnd"/>
-            <w:r>
-              <w:rPr>
-                <w:rFonts w:cs="Times New Roman"/>
-                <w:color w:val="000000"/>
-                <w:sz w:val="20"/>
-                <w:szCs w:val="20"/>
-                <w:lang w:eastAsia="es-ES_tradnl"/>
-              </w:rPr>
-              <w:t xml:space="preserve"> and exercise</w:t>
+              <w:t>Psychologist, sport and exercise</w:t>
             </w:r>
           </w:p>
         </w:tc>
@@ -5072,20 +5107,8 @@
                 <w:szCs w:val="20"/>
                 <w:lang w:eastAsia="es-ES_tradnl"/>
               </w:rPr>
-              <w:t xml:space="preserve">Number of children in patient's </w:t>
-            </w:r>
-            <w:proofErr w:type="spellStart"/>
-            <w:r>
-              <w:rPr>
-                <w:rFonts w:cs="Times New Roman"/>
-                <w:color w:val="000000"/>
-                <w:sz w:val="20"/>
-                <w:szCs w:val="20"/>
-                <w:lang w:eastAsia="es-ES_tradnl"/>
-              </w:rPr>
-              <w:t>househol</w:t>
-            </w:r>
-            <w:proofErr w:type="spellEnd"/>
+              <w:t>Number of children in patient's househol</w:t>
+            </w:r>
           </w:p>
         </w:tc>
         <w:tc>
@@ -5451,29 +5474,7 @@
                 <w:szCs w:val="20"/>
                 <w:lang w:eastAsia="es-ES_tradnl"/>
               </w:rPr>
-              <w:t xml:space="preserve">Some College, </w:t>
-            </w:r>
-            <w:proofErr w:type="gramStart"/>
-            <w:r>
-              <w:rPr>
-                <w:rFonts w:cs="Times New Roman"/>
-                <w:color w:val="000000"/>
-                <w:sz w:val="20"/>
-                <w:szCs w:val="20"/>
-                <w:lang w:eastAsia="es-ES_tradnl"/>
-              </w:rPr>
-              <w:t>Less</w:t>
-            </w:r>
-            <w:proofErr w:type="gramEnd"/>
-            <w:r>
-              <w:rPr>
-                <w:rFonts w:cs="Times New Roman"/>
-                <w:color w:val="000000"/>
-                <w:sz w:val="20"/>
-                <w:szCs w:val="20"/>
-                <w:lang w:eastAsia="es-ES_tradnl"/>
-              </w:rPr>
-              <w:t xml:space="preserve"> than 1 Year</w:t>
+              <w:t>Some College, Less than 1 Year</w:t>
             </w:r>
           </w:p>
         </w:tc>
@@ -6166,7 +6167,6 @@
                 <w:lang w:eastAsia="es-ES_tradnl"/>
               </w:rPr>
             </w:pPr>
-            <w:proofErr w:type="spellStart"/>
             <w:r>
               <w:rPr>
                 <w:rFonts w:cs="Times New Roman"/>
@@ -6177,7 +6177,6 @@
               </w:rPr>
               <w:t>ReAdmis</w:t>
             </w:r>
-            <w:proofErr w:type="spellEnd"/>
           </w:p>
         </w:tc>
         <w:tc>
@@ -6332,7 +6331,6 @@
                 <w:lang w:eastAsia="es-ES_tradnl"/>
               </w:rPr>
             </w:pPr>
-            <w:proofErr w:type="spellStart"/>
             <w:r>
               <w:rPr>
                 <w:rFonts w:cs="Times New Roman"/>
@@ -6343,7 +6341,6 @@
               </w:rPr>
               <w:t>VitD_levels</w:t>
             </w:r>
-            <w:proofErr w:type="spellEnd"/>
           </w:p>
         </w:tc>
         <w:tc>
@@ -6498,7 +6495,6 @@
                 <w:lang w:eastAsia="es-ES_tradnl"/>
               </w:rPr>
             </w:pPr>
-            <w:proofErr w:type="spellStart"/>
             <w:r>
               <w:rPr>
                 <w:rFonts w:cs="Times New Roman"/>
@@ -6509,7 +6505,6 @@
               </w:rPr>
               <w:t>Doc_visits</w:t>
             </w:r>
-            <w:proofErr w:type="spellEnd"/>
           </w:p>
         </w:tc>
         <w:tc>
@@ -6664,7 +6659,6 @@
                 <w:lang w:eastAsia="es-ES_tradnl"/>
               </w:rPr>
             </w:pPr>
-            <w:proofErr w:type="spellStart"/>
             <w:r>
               <w:rPr>
                 <w:rFonts w:cs="Times New Roman"/>
@@ -6675,7 +6669,6 @@
               </w:rPr>
               <w:t>Full_meals_eat</w:t>
             </w:r>
-            <w:proofErr w:type="spellEnd"/>
           </w:p>
         </w:tc>
         <w:tc>
@@ -6830,7 +6823,6 @@
                 <w:lang w:eastAsia="es-ES_tradnl"/>
               </w:rPr>
             </w:pPr>
-            <w:proofErr w:type="spellStart"/>
             <w:r>
               <w:rPr>
                 <w:rFonts w:cs="Times New Roman"/>
@@ -6841,7 +6833,6 @@
               </w:rPr>
               <w:t>VitD_supp</w:t>
             </w:r>
-            <w:proofErr w:type="spellEnd"/>
           </w:p>
         </w:tc>
         <w:tc>
@@ -7160,7 +7151,6 @@
                 <w:lang w:eastAsia="es-ES_tradnl"/>
               </w:rPr>
             </w:pPr>
-            <w:proofErr w:type="spellStart"/>
             <w:r>
               <w:rPr>
                 <w:rFonts w:cs="Times New Roman"/>
@@ -7171,7 +7161,6 @@
               </w:rPr>
               <w:t>Initial_admin</w:t>
             </w:r>
-            <w:proofErr w:type="spellEnd"/>
           </w:p>
         </w:tc>
         <w:tc>
@@ -7326,7 +7315,6 @@
                 <w:lang w:eastAsia="es-ES_tradnl"/>
               </w:rPr>
             </w:pPr>
-            <w:proofErr w:type="spellStart"/>
             <w:r>
               <w:rPr>
                 <w:rFonts w:cs="Times New Roman"/>
@@ -7337,7 +7325,6 @@
               </w:rPr>
               <w:t>HighBlood</w:t>
             </w:r>
-            <w:proofErr w:type="spellEnd"/>
           </w:p>
         </w:tc>
         <w:tc>
@@ -7656,7 +7643,6 @@
                 <w:lang w:eastAsia="es-ES_tradnl"/>
               </w:rPr>
             </w:pPr>
-            <w:proofErr w:type="spellStart"/>
             <w:r>
               <w:rPr>
                 <w:rFonts w:cs="Times New Roman"/>
@@ -7667,7 +7653,6 @@
               </w:rPr>
               <w:t>Complication_r</w:t>
             </w:r>
-            <w:proofErr w:type="spellEnd"/>
           </w:p>
         </w:tc>
         <w:tc>
@@ -8478,7 +8463,6 @@
                 <w:lang w:eastAsia="es-ES_tradnl"/>
               </w:rPr>
             </w:pPr>
-            <w:proofErr w:type="spellStart"/>
             <w:r>
               <w:rPr>
                 <w:rFonts w:cs="Times New Roman"/>
@@ -8489,7 +8473,6 @@
               </w:rPr>
               <w:t>BackPain</w:t>
             </w:r>
-            <w:proofErr w:type="spellEnd"/>
           </w:p>
         </w:tc>
         <w:tc>
@@ -8652,6 +8635,7 @@
                 <w:szCs w:val="20"/>
                 <w:lang w:eastAsia="es-ES_tradnl"/>
               </w:rPr>
+              <w:lastRenderedPageBreak/>
               <w:t>Anxiety</w:t>
             </w:r>
           </w:p>
@@ -8808,7 +8792,6 @@
                 <w:lang w:eastAsia="es-ES_tradnl"/>
               </w:rPr>
             </w:pPr>
-            <w:proofErr w:type="spellStart"/>
             <w:r>
               <w:rPr>
                 <w:rFonts w:cs="Times New Roman"/>
@@ -8819,7 +8802,6 @@
               </w:rPr>
               <w:t>Allergic_rhini</w:t>
             </w:r>
-            <w:proofErr w:type="spellEnd"/>
           </w:p>
         </w:tc>
         <w:tc>
@@ -8974,7 +8956,6 @@
                 <w:lang w:eastAsia="es-ES_tradnl"/>
               </w:rPr>
             </w:pPr>
-            <w:proofErr w:type="spellStart"/>
             <w:r>
               <w:rPr>
                 <w:rFonts w:cs="Times New Roman"/>
@@ -8985,7 +8966,6 @@
               </w:rPr>
               <w:t>Reflux_esophag</w:t>
             </w:r>
-            <w:proofErr w:type="spellEnd"/>
           </w:p>
         </w:tc>
         <w:tc>
@@ -9632,7 +9612,6 @@
                 <w:lang w:eastAsia="es-ES_tradnl"/>
               </w:rPr>
             </w:pPr>
-            <w:proofErr w:type="spellStart"/>
             <w:r>
               <w:rPr>
                 <w:rFonts w:cs="Times New Roman"/>
@@ -9643,7 +9622,6 @@
               </w:rPr>
               <w:t>TotalCharge</w:t>
             </w:r>
-            <w:proofErr w:type="spellEnd"/>
           </w:p>
         </w:tc>
         <w:tc>
@@ -9798,7 +9776,6 @@
                 <w:lang w:eastAsia="es-ES_tradnl"/>
               </w:rPr>
             </w:pPr>
-            <w:proofErr w:type="spellStart"/>
             <w:r>
               <w:rPr>
                 <w:rFonts w:cs="Times New Roman"/>
@@ -9809,7 +9786,6 @@
               </w:rPr>
               <w:t>Additional_cha</w:t>
             </w:r>
-            <w:proofErr w:type="spellEnd"/>
           </w:p>
         </w:tc>
         <w:tc>
@@ -9972,7 +9948,6 @@
                 <w:szCs w:val="20"/>
                 <w:lang w:eastAsia="es-ES_tradnl"/>
               </w:rPr>
-              <w:lastRenderedPageBreak/>
               <w:t>Item1</w:t>
             </w:r>
           </w:p>
@@ -11381,15 +11356,7 @@
         <w:jc w:val="both"/>
       </w:pPr>
       <w:r>
-        <w:t xml:space="preserve">In this section, we will discuss the methods (functions) </w:t>
-      </w:r>
-      <w:proofErr w:type="gramStart"/>
-      <w:r>
-        <w:t>were used</w:t>
-      </w:r>
-      <w:proofErr w:type="gramEnd"/>
-      <w:r>
-        <w:t xml:space="preserve"> to detect for duplicates, missing </w:t>
+        <w:t xml:space="preserve">In this section, we will discuss the methods (functions) were used to detect for duplicates, missing </w:t>
       </w:r>
       <w:r>
         <w:t>values,</w:t>
@@ -11398,15 +11365,7 @@
         <w:t xml:space="preserve"> and outliers. </w:t>
       </w:r>
       <w:r>
-        <w:t xml:space="preserve">We started by importing the </w:t>
-      </w:r>
-      <w:proofErr w:type="gramStart"/>
-      <w:r>
-        <w:t>pandas</w:t>
-      </w:r>
-      <w:proofErr w:type="gramEnd"/>
-      <w:r>
-        <w:t xml:space="preserve"> python library into our notebook. </w:t>
+        <w:t xml:space="preserve">We started by importing the pandas python library into our notebook. </w:t>
       </w:r>
       <w:r>
         <w:t>The method that was used to detect duplicates was the .</w:t>
@@ -11498,7 +11457,11 @@
         <w:t>.</w:t>
       </w:r>
       <w:r>
-        <w:t xml:space="preserve"> As shown in the code snippet below, no duplicates were found. This was done by comparing the shape of the dataframe by running the </w:t>
+        <w:t xml:space="preserve"> As </w:t>
+      </w:r>
+      <w:r>
+        <w:lastRenderedPageBreak/>
+        <w:t xml:space="preserve">shown in the code snippet below, no duplicates were found. This was done by comparing the shape of the dataframe by running the </w:t>
       </w:r>
       <w:r>
         <w:rPr>
@@ -11558,7 +11521,6 @@
         <w:rPr>
           <w:noProof/>
         </w:rPr>
-        <w:lastRenderedPageBreak/>
         <w:drawing>
           <wp:inline distT="0" distB="0" distL="0" distR="0" wp14:anchorId="3CDCFD30" wp14:editId="37FCD73E">
             <wp:extent cx="2743200" cy="786161"/>
@@ -12017,15 +11979,7 @@
         <w:t xml:space="preserve"> </w:t>
       </w:r>
       <w:r>
-        <w:t xml:space="preserve">were found to have missing values. Children, Age, </w:t>
-      </w:r>
-      <w:proofErr w:type="gramStart"/>
-      <w:r>
-        <w:t>Income</w:t>
-      </w:r>
-      <w:proofErr w:type="gramEnd"/>
-      <w:r>
-        <w:t xml:space="preserve"> and Initial days were quantitative variables (there were numerical in nature) while Overweight, Soft_drink and Anxiety were qualitative as they were of the Yes/No kind although Soft_drink was not re-expressed meaning the records were either yes or no. To solve this, ordinal encoding was used in order to re-express “Yes” as 1 and “No” as 2</w:t>
+        <w:t>were found to have missing values. Children, Age, Income and Initial days were quantitative variables (there were numerical in nature) while Overweight, Soft_drink and Anxiety were qualitative as they were of the Yes/No kind although Soft_drink was not re-expressed meaning the records were either yes or no. To solve this, ordinal encoding was used in order to re-express “Yes” as 1 and “No” as 2</w:t>
       </w:r>
       <w:r>
         <w:t xml:space="preserve"> </w:t>
@@ -12060,7 +12014,11 @@
         <w:t>.</w:t>
       </w:r>
       <w:r>
-        <w:t xml:space="preserve"> Lastly, outliers were detected by way of visual inspection using the Seaborn boxplot function for all quantitative variables described. This involved importing the seaborn package into the Jupyter notebook and using the appropriate command to plot the graph</w:t>
+        <w:t xml:space="preserve"> Lastly, outliers were detected by way of visual inspection using the Seaborn boxplot function for all quantitative variables described. This </w:t>
+      </w:r>
+      <w:r>
+        <w:lastRenderedPageBreak/>
+        <w:t>involved importing the seaborn package into the Jupyter notebook and using the appropriate command to plot the graph</w:t>
       </w:r>
       <w:r>
         <w:t xml:space="preserve"> </w:t>
@@ -12101,7 +12059,6 @@
       </w:pPr>
       <w:bookmarkStart w:id="10" w:name="_Toc134968475"/>
       <w:r>
-        <w:lastRenderedPageBreak/>
         <w:t xml:space="preserve">C2. </w:t>
       </w:r>
       <w:r>
@@ -12116,7 +12073,6 @@
       <w:r>
         <w:t xml:space="preserve">The functions and methodology used for the detections of duplicate values, missing values and outliers was selected by inspecting the </w:t>
       </w:r>
-      <w:proofErr w:type="gramStart"/>
       <w:r>
         <w:rPr>
           <w:i/>
@@ -12124,7 +12080,6 @@
         </w:rPr>
         <w:t>pandas</w:t>
       </w:r>
-      <w:proofErr w:type="gramEnd"/>
       <w:r>
         <w:t xml:space="preserve"> library documentation for any appropriate command that would achieve the desired outcome </w:t>
       </w:r>
@@ -12166,21 +12121,12 @@
       <w:r>
         <w:t xml:space="preserve"> The detection of duplicates and missing values was accomplished by incorporating the Python code specific to the </w:t>
       </w:r>
-      <w:proofErr w:type="gramStart"/>
       <w:r>
         <w:rPr>
           <w:i/>
           <w:iCs/>
         </w:rPr>
-        <w:t>pandas</w:t>
-      </w:r>
-      <w:proofErr w:type="gramEnd"/>
-      <w:r>
-        <w:rPr>
-          <w:i/>
-          <w:iCs/>
-        </w:rPr>
-        <w:t xml:space="preserve"> </w:t>
+        <w:t xml:space="preserve">pandas </w:t>
       </w:r>
       <w:r>
         <w:t xml:space="preserve">library, the boxplots were achieved using the specific </w:t>
@@ -12589,7 +12535,6 @@
                 <w:lang w:eastAsia="es-ES_tradnl"/>
               </w:rPr>
             </w:pPr>
-            <w:proofErr w:type="spellStart"/>
             <w:r>
               <w:rPr>
                 <w:rFonts w:cs="Times New Roman"/>
@@ -12600,7 +12545,6 @@
               </w:rPr>
               <w:t>CaseOrder</w:t>
             </w:r>
-            <w:proofErr w:type="spellEnd"/>
           </w:p>
         </w:tc>
         <w:tc>
@@ -12755,7 +12699,6 @@
                 <w:lang w:eastAsia="es-ES_tradnl"/>
               </w:rPr>
             </w:pPr>
-            <w:proofErr w:type="spellStart"/>
             <w:r>
               <w:rPr>
                 <w:rFonts w:cs="Times New Roman"/>
@@ -12766,7 +12709,6 @@
               </w:rPr>
               <w:t>Customer_id</w:t>
             </w:r>
-            <w:proofErr w:type="spellEnd"/>
           </w:p>
         </w:tc>
         <w:tc>
@@ -13826,20 +13768,8 @@
                 <w:szCs w:val="20"/>
                 <w:lang w:eastAsia="es-ES_tradnl"/>
               </w:rPr>
-              <w:t xml:space="preserve">Patient's </w:t>
-            </w:r>
-            <w:proofErr w:type="spellStart"/>
-            <w:r>
-              <w:rPr>
-                <w:rFonts w:cs="Times New Roman"/>
-                <w:color w:val="000000"/>
-                <w:sz w:val="20"/>
-                <w:szCs w:val="20"/>
-                <w:lang w:eastAsia="es-ES_tradnl"/>
-              </w:rPr>
-              <w:t>zipcode</w:t>
-            </w:r>
-            <w:proofErr w:type="spellEnd"/>
+              <w:t>Patient's zipcode</w:t>
+            </w:r>
           </w:p>
         </w:tc>
         <w:tc>
@@ -14079,7 +14009,6 @@
                 <w:lang w:eastAsia="es-ES_tradnl"/>
               </w:rPr>
             </w:pPr>
-            <w:proofErr w:type="spellStart"/>
             <w:r>
               <w:rPr>
                 <w:rFonts w:cs="Times New Roman"/>
@@ -14090,7 +14019,6 @@
               </w:rPr>
               <w:t>Lng</w:t>
             </w:r>
-            <w:proofErr w:type="spellEnd"/>
           </w:p>
         </w:tc>
         <w:tc>
@@ -14573,7 +14501,6 @@
                 <w:lang w:eastAsia="es-ES_tradnl"/>
               </w:rPr>
             </w:pPr>
-            <w:proofErr w:type="spellStart"/>
             <w:r>
               <w:rPr>
                 <w:rFonts w:cs="Times New Roman"/>
@@ -14584,7 +14511,6 @@
               </w:rPr>
               <w:t>Timezone</w:t>
             </w:r>
-            <w:proofErr w:type="spellEnd"/>
           </w:p>
         </w:tc>
         <w:tc>
@@ -14654,27 +14580,15 @@
                 <w:lang w:eastAsia="es-ES_tradnl"/>
               </w:rPr>
             </w:pPr>
-            <w:proofErr w:type="spellStart"/>
-            <w:r>
-              <w:rPr>
-                <w:rFonts w:cs="Times New Roman"/>
-                <w:color w:val="000000"/>
-                <w:sz w:val="20"/>
-                <w:szCs w:val="20"/>
-                <w:lang w:eastAsia="es-ES_tradnl"/>
-              </w:rPr>
-              <w:t>Timezone</w:t>
-            </w:r>
-            <w:proofErr w:type="spellEnd"/>
-            <w:r>
-              <w:rPr>
-                <w:rFonts w:cs="Times New Roman"/>
-                <w:color w:val="000000"/>
-                <w:sz w:val="20"/>
-                <w:szCs w:val="20"/>
-                <w:lang w:eastAsia="es-ES_tradnl"/>
-              </w:rPr>
-              <w:t xml:space="preserve"> of patient residence</w:t>
+            <w:r>
+              <w:rPr>
+                <w:rFonts w:cs="Times New Roman"/>
+                <w:color w:val="000000"/>
+                <w:sz w:val="20"/>
+                <w:szCs w:val="20"/>
+                <w:lang w:eastAsia="es-ES_tradnl"/>
+              </w:rPr>
+              <w:t>Timezone of patient residence</w:t>
             </w:r>
           </w:p>
         </w:tc>
@@ -14876,29 +14790,7 @@
                 <w:szCs w:val="20"/>
                 <w:lang w:eastAsia="es-ES_tradnl"/>
               </w:rPr>
-              <w:t xml:space="preserve">Psychologist, </w:t>
-            </w:r>
-            <w:proofErr w:type="gramStart"/>
-            <w:r>
-              <w:rPr>
-                <w:rFonts w:cs="Times New Roman"/>
-                <w:color w:val="000000"/>
-                <w:sz w:val="20"/>
-                <w:szCs w:val="20"/>
-                <w:lang w:eastAsia="es-ES_tradnl"/>
-              </w:rPr>
-              <w:t>sport</w:t>
-            </w:r>
-            <w:proofErr w:type="gramEnd"/>
-            <w:r>
-              <w:rPr>
-                <w:rFonts w:cs="Times New Roman"/>
-                <w:color w:val="000000"/>
-                <w:sz w:val="20"/>
-                <w:szCs w:val="20"/>
-                <w:lang w:eastAsia="es-ES_tradnl"/>
-              </w:rPr>
-              <w:t xml:space="preserve"> and exercise</w:t>
+              <w:t>Psychologist, sport and exercise</w:t>
             </w:r>
           </w:p>
         </w:tc>
@@ -15022,20 +14914,8 @@
                 <w:szCs w:val="20"/>
                 <w:lang w:eastAsia="es-ES_tradnl"/>
               </w:rPr>
-              <w:t xml:space="preserve">Number of children in patient's </w:t>
-            </w:r>
-            <w:proofErr w:type="spellStart"/>
-            <w:r>
-              <w:rPr>
-                <w:rFonts w:cs="Times New Roman"/>
-                <w:color w:val="000000"/>
-                <w:sz w:val="20"/>
-                <w:szCs w:val="20"/>
-                <w:lang w:eastAsia="es-ES_tradnl"/>
-              </w:rPr>
-              <w:t>househol</w:t>
-            </w:r>
-            <w:proofErr w:type="spellEnd"/>
+              <w:t>Number of children in patient's househol</w:t>
+            </w:r>
           </w:p>
         </w:tc>
         <w:tc>
@@ -15401,29 +15281,7 @@
                 <w:szCs w:val="20"/>
                 <w:lang w:eastAsia="es-ES_tradnl"/>
               </w:rPr>
-              <w:t xml:space="preserve">Some College, </w:t>
-            </w:r>
-            <w:proofErr w:type="gramStart"/>
-            <w:r>
-              <w:rPr>
-                <w:rFonts w:cs="Times New Roman"/>
-                <w:color w:val="000000"/>
-                <w:sz w:val="20"/>
-                <w:szCs w:val="20"/>
-                <w:lang w:eastAsia="es-ES_tradnl"/>
-              </w:rPr>
-              <w:t>Less</w:t>
-            </w:r>
-            <w:proofErr w:type="gramEnd"/>
-            <w:r>
-              <w:rPr>
-                <w:rFonts w:cs="Times New Roman"/>
-                <w:color w:val="000000"/>
-                <w:sz w:val="20"/>
-                <w:szCs w:val="20"/>
-                <w:lang w:eastAsia="es-ES_tradnl"/>
-              </w:rPr>
-              <w:t xml:space="preserve"> than 1 Year</w:t>
+              <w:t>Some College, Less than 1 Year</w:t>
             </w:r>
           </w:p>
         </w:tc>
@@ -16116,18 +15974,17 @@
                 <w:lang w:eastAsia="es-ES_tradnl"/>
               </w:rPr>
             </w:pPr>
-            <w:proofErr w:type="spellStart"/>
-            <w:r>
-              <w:rPr>
-                <w:rFonts w:cs="Times New Roman"/>
-                <w:color w:val="000000"/>
-                <w:sz w:val="20"/>
-                <w:szCs w:val="20"/>
-                <w:lang w:eastAsia="es-ES_tradnl"/>
-              </w:rPr>
+            <w:r>
+              <w:rPr>
+                <w:rFonts w:cs="Times New Roman"/>
+                <w:color w:val="000000"/>
+                <w:sz w:val="20"/>
+                <w:szCs w:val="20"/>
+                <w:lang w:eastAsia="es-ES_tradnl"/>
+              </w:rPr>
+              <w:lastRenderedPageBreak/>
               <w:t>ReAdmis</w:t>
             </w:r>
-            <w:proofErr w:type="spellEnd"/>
           </w:p>
         </w:tc>
         <w:tc>
@@ -16282,7 +16139,6 @@
                 <w:lang w:eastAsia="es-ES_tradnl"/>
               </w:rPr>
             </w:pPr>
-            <w:proofErr w:type="spellStart"/>
             <w:r>
               <w:rPr>
                 <w:rFonts w:cs="Times New Roman"/>
@@ -16293,7 +16149,6 @@
               </w:rPr>
               <w:t>VitD_levels</w:t>
             </w:r>
-            <w:proofErr w:type="spellEnd"/>
           </w:p>
         </w:tc>
         <w:tc>
@@ -16448,7 +16303,6 @@
                 <w:lang w:eastAsia="es-ES_tradnl"/>
               </w:rPr>
             </w:pPr>
-            <w:proofErr w:type="spellStart"/>
             <w:r>
               <w:rPr>
                 <w:rFonts w:cs="Times New Roman"/>
@@ -16459,7 +16313,6 @@
               </w:rPr>
               <w:t>Doc_visits</w:t>
             </w:r>
-            <w:proofErr w:type="spellEnd"/>
           </w:p>
         </w:tc>
         <w:tc>
@@ -16614,19 +16467,16 @@
                 <w:lang w:eastAsia="es-ES_tradnl"/>
               </w:rPr>
             </w:pPr>
-            <w:proofErr w:type="spellStart"/>
-            <w:r>
-              <w:rPr>
-                <w:rFonts w:cs="Times New Roman"/>
-                <w:color w:val="000000"/>
-                <w:sz w:val="20"/>
-                <w:szCs w:val="20"/>
-                <w:lang w:eastAsia="es-ES_tradnl"/>
-              </w:rPr>
-              <w:lastRenderedPageBreak/>
+            <w:r>
+              <w:rPr>
+                <w:rFonts w:cs="Times New Roman"/>
+                <w:color w:val="000000"/>
+                <w:sz w:val="20"/>
+                <w:szCs w:val="20"/>
+                <w:lang w:eastAsia="es-ES_tradnl"/>
+              </w:rPr>
               <w:t>Full_meals_eat</w:t>
             </w:r>
-            <w:proofErr w:type="spellEnd"/>
           </w:p>
         </w:tc>
         <w:tc>
@@ -16781,7 +16631,6 @@
                 <w:lang w:eastAsia="es-ES_tradnl"/>
               </w:rPr>
             </w:pPr>
-            <w:proofErr w:type="spellStart"/>
             <w:r>
               <w:rPr>
                 <w:rFonts w:cs="Times New Roman"/>
@@ -16792,7 +16641,6 @@
               </w:rPr>
               <w:t>VitD_supp</w:t>
             </w:r>
-            <w:proofErr w:type="spellEnd"/>
           </w:p>
         </w:tc>
         <w:tc>
@@ -17111,7 +16959,6 @@
                 <w:lang w:eastAsia="es-ES_tradnl"/>
               </w:rPr>
             </w:pPr>
-            <w:proofErr w:type="spellStart"/>
             <w:r>
               <w:rPr>
                 <w:rFonts w:cs="Times New Roman"/>
@@ -17122,7 +16969,6 @@
               </w:rPr>
               <w:t>Initial_admin</w:t>
             </w:r>
-            <w:proofErr w:type="spellEnd"/>
           </w:p>
         </w:tc>
         <w:tc>
@@ -17277,7 +17123,6 @@
                 <w:lang w:eastAsia="es-ES_tradnl"/>
               </w:rPr>
             </w:pPr>
-            <w:proofErr w:type="spellStart"/>
             <w:r>
               <w:rPr>
                 <w:rFonts w:cs="Times New Roman"/>
@@ -17288,7 +17133,6 @@
               </w:rPr>
               <w:t>HighBlood</w:t>
             </w:r>
-            <w:proofErr w:type="spellEnd"/>
           </w:p>
         </w:tc>
         <w:tc>
@@ -17607,7 +17451,6 @@
                 <w:lang w:eastAsia="es-ES_tradnl"/>
               </w:rPr>
             </w:pPr>
-            <w:proofErr w:type="spellStart"/>
             <w:r>
               <w:rPr>
                 <w:rFonts w:cs="Times New Roman"/>
@@ -17618,7 +17461,6 @@
               </w:rPr>
               <w:t>Complication_r</w:t>
             </w:r>
-            <w:proofErr w:type="spellEnd"/>
           </w:p>
         </w:tc>
         <w:tc>
@@ -18429,7 +18271,6 @@
                 <w:lang w:eastAsia="es-ES_tradnl"/>
               </w:rPr>
             </w:pPr>
-            <w:proofErr w:type="spellStart"/>
             <w:r>
               <w:rPr>
                 <w:rFonts w:cs="Times New Roman"/>
@@ -18440,7 +18281,6 @@
               </w:rPr>
               <w:t>BackPain</w:t>
             </w:r>
-            <w:proofErr w:type="spellEnd"/>
           </w:p>
         </w:tc>
         <w:tc>
@@ -18759,7 +18599,6 @@
                 <w:lang w:eastAsia="es-ES_tradnl"/>
               </w:rPr>
             </w:pPr>
-            <w:proofErr w:type="spellStart"/>
             <w:r>
               <w:rPr>
                 <w:rFonts w:cs="Times New Roman"/>
@@ -18770,7 +18609,6 @@
               </w:rPr>
               <w:t>Allergic_rhini</w:t>
             </w:r>
-            <w:proofErr w:type="spellEnd"/>
           </w:p>
         </w:tc>
         <w:tc>
@@ -18925,7 +18763,6 @@
                 <w:lang w:eastAsia="es-ES_tradnl"/>
               </w:rPr>
             </w:pPr>
-            <w:proofErr w:type="spellStart"/>
             <w:r>
               <w:rPr>
                 <w:rFonts w:cs="Times New Roman"/>
@@ -18936,7 +18773,6 @@
               </w:rPr>
               <w:t>Reflux_esophag</w:t>
             </w:r>
-            <w:proofErr w:type="spellEnd"/>
           </w:p>
         </w:tc>
         <w:tc>
@@ -19583,7 +19419,6 @@
                 <w:lang w:eastAsia="es-ES_tradnl"/>
               </w:rPr>
             </w:pPr>
-            <w:proofErr w:type="spellStart"/>
             <w:r>
               <w:rPr>
                 <w:rFonts w:cs="Times New Roman"/>
@@ -19594,7 +19429,6 @@
               </w:rPr>
               <w:t>TotalCharge</w:t>
             </w:r>
-            <w:proofErr w:type="spellEnd"/>
           </w:p>
         </w:tc>
         <w:tc>
@@ -19749,7 +19583,6 @@
                 <w:lang w:eastAsia="es-ES_tradnl"/>
               </w:rPr>
             </w:pPr>
-            <w:proofErr w:type="spellStart"/>
             <w:r>
               <w:rPr>
                 <w:rFonts w:cs="Times New Roman"/>
@@ -19760,7 +19593,6 @@
               </w:rPr>
               <w:t>Additional_cha</w:t>
             </w:r>
-            <w:proofErr w:type="spellEnd"/>
           </w:p>
         </w:tc>
         <w:tc>
@@ -20973,6 +20805,7 @@
                 <w:szCs w:val="20"/>
                 <w:lang w:eastAsia="es-ES_tradnl"/>
               </w:rPr>
+              <w:lastRenderedPageBreak/>
               <w:t>Item7</w:t>
             </w:r>
           </w:p>
@@ -21227,18 +21060,7 @@
                 <w:szCs w:val="20"/>
                 <w:lang w:eastAsia="es-ES_tradnl"/>
               </w:rPr>
-              <w:t xml:space="preserve">Survey Answer: Evidence of active listening from doctor  (1 = most </w:t>
-            </w:r>
-            <w:r>
-              <w:rPr>
-                <w:rFonts w:cs="Times New Roman"/>
-                <w:color w:val="000000"/>
-                <w:sz w:val="20"/>
-                <w:szCs w:val="20"/>
-                <w:lang w:eastAsia="es-ES_tradnl"/>
-              </w:rPr>
-              <w:lastRenderedPageBreak/>
-              <w:t>important,</w:t>
+              <w:t>Survey Answer: Evidence of active listening from doctor  (1 = most important,</w:t>
             </w:r>
             <w:r>
               <w:rPr>
@@ -21289,7 +21111,6 @@
                 <w:szCs w:val="20"/>
                 <w:lang w:eastAsia="es-ES_tradnl"/>
               </w:rPr>
-              <w:lastRenderedPageBreak/>
               <w:t>4</w:t>
             </w:r>
           </w:p>
@@ -21467,7 +21288,6 @@
           <w:lang w:eastAsia="es-ES_tradnl"/>
         </w:rPr>
       </w:pPr>
-      <w:proofErr w:type="spellStart"/>
       <w:r>
         <w:rPr>
           <w:rFonts w:ascii="Consolas" w:hAnsi="Consolas" w:cs="Times New Roman"/>
@@ -21476,18 +21296,7 @@
           <w:szCs w:val="21"/>
           <w:lang w:eastAsia="es-ES_tradnl"/>
         </w:rPr>
-        <w:t>df.isnull</w:t>
-      </w:r>
-      <w:proofErr w:type="spellEnd"/>
-      <w:r>
-        <w:rPr>
-          <w:rFonts w:ascii="Consolas" w:hAnsi="Consolas" w:cs="Times New Roman"/>
-          <w:color w:val="000000"/>
-          <w:sz w:val="21"/>
-          <w:szCs w:val="21"/>
-          <w:lang w:eastAsia="es-ES_tradnl"/>
-        </w:rPr>
-        <w:t>().sum()</w:t>
+        <w:t>df.isnull().sum()</w:t>
       </w:r>
     </w:p>
     <w:p>
@@ -21557,7 +21366,6 @@
           <w:lang w:eastAsia="es-ES_tradnl"/>
         </w:rPr>
       </w:pPr>
-      <w:proofErr w:type="spellStart"/>
       <w:r>
         <w:rPr>
           <w:rFonts w:ascii="Consolas" w:hAnsi="Consolas" w:cs="Times New Roman"/>
@@ -21566,18 +21374,7 @@
           <w:szCs w:val="21"/>
           <w:lang w:eastAsia="es-ES_tradnl"/>
         </w:rPr>
-        <w:t>sns.displot</w:t>
-      </w:r>
-      <w:proofErr w:type="spellEnd"/>
-      <w:r>
-        <w:rPr>
-          <w:rFonts w:ascii="Consolas" w:hAnsi="Consolas" w:cs="Times New Roman"/>
-          <w:color w:val="000000"/>
-          <w:sz w:val="21"/>
-          <w:szCs w:val="21"/>
-          <w:lang w:eastAsia="es-ES_tradnl"/>
-        </w:rPr>
-        <w:t>(df, x=</w:t>
+        <w:t>sns.displot(df, x=</w:t>
       </w:r>
       <w:r>
         <w:rPr>
@@ -21615,7 +21412,6 @@
           <w:lang w:eastAsia="es-ES_tradnl"/>
         </w:rPr>
       </w:pPr>
-      <w:proofErr w:type="spellStart"/>
       <w:r>
         <w:rPr>
           <w:rFonts w:ascii="Consolas" w:hAnsi="Consolas" w:cs="Times New Roman"/>
@@ -21624,18 +21420,7 @@
           <w:szCs w:val="21"/>
           <w:lang w:eastAsia="es-ES_tradnl"/>
         </w:rPr>
-        <w:t>sns.displot</w:t>
-      </w:r>
-      <w:proofErr w:type="spellEnd"/>
-      <w:r>
-        <w:rPr>
-          <w:rFonts w:ascii="Consolas" w:hAnsi="Consolas" w:cs="Times New Roman"/>
-          <w:color w:val="000000"/>
-          <w:sz w:val="21"/>
-          <w:szCs w:val="21"/>
-          <w:lang w:eastAsia="es-ES_tradnl"/>
-        </w:rPr>
-        <w:t>(df, x=</w:t>
+        <w:t>sns.displot(df, x=</w:t>
       </w:r>
       <w:r>
         <w:rPr>
@@ -21673,7 +21458,6 @@
           <w:lang w:eastAsia="es-ES_tradnl"/>
         </w:rPr>
       </w:pPr>
-      <w:proofErr w:type="spellStart"/>
       <w:r>
         <w:rPr>
           <w:rFonts w:ascii="Consolas" w:hAnsi="Consolas" w:cs="Times New Roman"/>
@@ -21682,18 +21466,7 @@
           <w:szCs w:val="21"/>
           <w:lang w:eastAsia="es-ES_tradnl"/>
         </w:rPr>
-        <w:t>sns.displot</w:t>
-      </w:r>
-      <w:proofErr w:type="spellEnd"/>
-      <w:r>
-        <w:rPr>
-          <w:rFonts w:ascii="Consolas" w:hAnsi="Consolas" w:cs="Times New Roman"/>
-          <w:color w:val="000000"/>
-          <w:sz w:val="21"/>
-          <w:szCs w:val="21"/>
-          <w:lang w:eastAsia="es-ES_tradnl"/>
-        </w:rPr>
-        <w:t>(df, x=</w:t>
+        <w:t>sns.displot(df, x=</w:t>
       </w:r>
       <w:r>
         <w:rPr>
@@ -21731,7 +21504,6 @@
           <w:lang w:eastAsia="es-ES_tradnl"/>
         </w:rPr>
       </w:pPr>
-      <w:proofErr w:type="spellStart"/>
       <w:r>
         <w:rPr>
           <w:rFonts w:ascii="Consolas" w:hAnsi="Consolas" w:cs="Times New Roman"/>
@@ -21740,18 +21512,7 @@
           <w:szCs w:val="21"/>
           <w:lang w:eastAsia="es-ES_tradnl"/>
         </w:rPr>
-        <w:t>sns.displot</w:t>
-      </w:r>
-      <w:proofErr w:type="spellEnd"/>
-      <w:r>
-        <w:rPr>
-          <w:rFonts w:ascii="Consolas" w:hAnsi="Consolas" w:cs="Times New Roman"/>
-          <w:color w:val="000000"/>
-          <w:sz w:val="21"/>
-          <w:szCs w:val="21"/>
-          <w:lang w:eastAsia="es-ES_tradnl"/>
-        </w:rPr>
-        <w:t>(df, x=</w:t>
+        <w:t>sns.displot(df, x=</w:t>
       </w:r>
       <w:r>
         <w:rPr>
@@ -21844,7 +21605,11 @@
         <w:t xml:space="preserve"> and initial_days</w:t>
       </w:r>
       <w:r>
-        <w:t xml:space="preserve"> and the values missing were 2588, 2414, 2464, 2467, 982, 984 and 1056 respectively.</w:t>
+        <w:t xml:space="preserve"> and the values </w:t>
+      </w:r>
+      <w:r>
+        <w:lastRenderedPageBreak/>
+        <w:t>missing were 2588, 2414, 2464, 2467, 982, 984 and 1056 respectively.</w:t>
       </w:r>
       <w:r>
         <w:t xml:space="preserve"> </w:t>
@@ -21860,11 +21625,7 @@
         <w:t>Children</w:t>
       </w:r>
       <w:r>
-        <w:t xml:space="preserve"> column, none </w:t>
-      </w:r>
-      <w:r>
-        <w:lastRenderedPageBreak/>
-        <w:t xml:space="preserve">were found in the </w:t>
+        <w:t xml:space="preserve"> column, none were found in the </w:t>
       </w:r>
       <w:r>
         <w:rPr>
@@ -21884,15 +21645,7 @@
         <w:t>Initial_days</w:t>
       </w:r>
       <w:r>
-        <w:t xml:space="preserve"> column and the variable with the most outliers </w:t>
-      </w:r>
-      <w:proofErr w:type="gramStart"/>
-      <w:r>
-        <w:t>was</w:t>
-      </w:r>
-      <w:proofErr w:type="gramEnd"/>
-      <w:r>
-        <w:t xml:space="preserve"> </w:t>
+        <w:t xml:space="preserve"> column and the variable with the most outliers was </w:t>
       </w:r>
       <w:r>
         <w:rPr>
@@ -22089,27 +21842,14 @@
       <w:r>
         <w:t xml:space="preserve">Figure </w:t>
       </w:r>
-      <w:r>
-        <w:fldChar w:fldCharType="begin"/>
-      </w:r>
-      <w:r>
-        <w:instrText xml:space="preserve"> SEQ Figure \* ARABIC </w:instrText>
-      </w:r>
-      <w:r>
-        <w:fldChar w:fldCharType="separate"/>
-      </w:r>
-      <w:r>
-        <w:rPr>
-          <w:noProof/>
-        </w:rPr>
-        <w:t>4</w:t>
-      </w:r>
-      <w:r>
-        <w:rPr>
-          <w:noProof/>
-        </w:rPr>
-        <w:fldChar w:fldCharType="end"/>
-      </w:r>
+      <w:fldSimple w:instr=" SEQ Figure \* ARABIC ">
+        <w:r>
+          <w:rPr>
+            <w:noProof/>
+          </w:rPr>
+          <w:t>4</w:t>
+        </w:r>
+      </w:fldSimple>
       <w:r>
         <w:t xml:space="preserve">: </w:t>
       </w:r>
@@ -22148,6 +21888,7 @@
         <w:rPr>
           <w:noProof/>
         </w:rPr>
+        <w:lastRenderedPageBreak/>
         <w:drawing>
           <wp:inline distT="0" distB="0" distL="0" distR="0" wp14:anchorId="7F2352ED" wp14:editId="250D05C7">
             <wp:extent cx="1828800" cy="1777696"/>
@@ -22237,27 +21978,14 @@
       <w:r>
         <w:t xml:space="preserve">Figure </w:t>
       </w:r>
-      <w:r>
-        <w:fldChar w:fldCharType="begin"/>
-      </w:r>
-      <w:r>
-        <w:instrText xml:space="preserve"> SEQ Figure \* ARABIC </w:instrText>
-      </w:r>
-      <w:r>
-        <w:fldChar w:fldCharType="separate"/>
-      </w:r>
-      <w:r>
-        <w:rPr>
-          <w:noProof/>
-        </w:rPr>
-        <w:t>6</w:t>
-      </w:r>
-      <w:r>
-        <w:rPr>
-          <w:noProof/>
-        </w:rPr>
-        <w:fldChar w:fldCharType="end"/>
-      </w:r>
+      <w:fldSimple w:instr=" SEQ Figure \* ARABIC ">
+        <w:r>
+          <w:rPr>
+            <w:noProof/>
+          </w:rPr>
+          <w:t>6</w:t>
+        </w:r>
+      </w:fldSimple>
       <w:r>
         <w:t>:</w:t>
       </w:r>
@@ -22267,27 +21995,14 @@
       <w:r>
         <w:t xml:space="preserve">Histogram (Original)                                            Figure </w:t>
       </w:r>
-      <w:r>
-        <w:fldChar w:fldCharType="begin"/>
-      </w:r>
-      <w:r>
-        <w:instrText xml:space="preserve"> SEQ Figure \* ARABIC </w:instrText>
-      </w:r>
-      <w:r>
-        <w:fldChar w:fldCharType="separate"/>
-      </w:r>
-      <w:r>
-        <w:rPr>
-          <w:noProof/>
-        </w:rPr>
-        <w:t>7</w:t>
-      </w:r>
-      <w:r>
-        <w:rPr>
-          <w:noProof/>
-        </w:rPr>
-        <w:fldChar w:fldCharType="end"/>
-      </w:r>
+      <w:fldSimple w:instr=" SEQ Figure \* ARABIC ">
+        <w:r>
+          <w:rPr>
+            <w:noProof/>
+          </w:rPr>
+          <w:t>7</w:t>
+        </w:r>
+      </w:fldSimple>
       <w:r>
         <w:t xml:space="preserve">: </w:t>
       </w:r>
@@ -22403,51 +22118,25 @@
       <w:r>
         <w:t xml:space="preserve">Figure </w:t>
       </w:r>
-      <w:r>
-        <w:fldChar w:fldCharType="begin"/>
-      </w:r>
-      <w:r>
-        <w:instrText xml:space="preserve"> SEQ Figure \* ARABIC </w:instrText>
-      </w:r>
-      <w:r>
-        <w:fldChar w:fldCharType="separate"/>
-      </w:r>
-      <w:r>
-        <w:rPr>
-          <w:noProof/>
-        </w:rPr>
-        <w:t>8</w:t>
-      </w:r>
-      <w:r>
-        <w:rPr>
-          <w:noProof/>
-        </w:rPr>
-        <w:fldChar w:fldCharType="end"/>
-      </w:r>
+      <w:fldSimple w:instr=" SEQ Figure \* ARABIC ">
+        <w:r>
+          <w:rPr>
+            <w:noProof/>
+          </w:rPr>
+          <w:t>8</w:t>
+        </w:r>
+      </w:fldSimple>
       <w:r>
         <w:t xml:space="preserve">: Children Histogram (Treated)                                                         Figure </w:t>
       </w:r>
-      <w:r>
-        <w:fldChar w:fldCharType="begin"/>
-      </w:r>
-      <w:r>
-        <w:instrText xml:space="preserve"> SEQ Figure \* ARABIC </w:instrText>
-      </w:r>
-      <w:r>
-        <w:fldChar w:fldCharType="separate"/>
-      </w:r>
-      <w:r>
-        <w:rPr>
-          <w:noProof/>
-        </w:rPr>
-        <w:t>9</w:t>
-      </w:r>
-      <w:r>
-        <w:rPr>
-          <w:noProof/>
-        </w:rPr>
-        <w:fldChar w:fldCharType="end"/>
-      </w:r>
+      <w:fldSimple w:instr=" SEQ Figure \* ARABIC ">
+        <w:r>
+          <w:rPr>
+            <w:noProof/>
+          </w:rPr>
+          <w:t>9</w:t>
+        </w:r>
+      </w:fldSimple>
       <w:r>
         <w:t>: Age Histogram (Treated)</w:t>
       </w:r>
@@ -22550,51 +22239,25 @@
       <w:r>
         <w:t xml:space="preserve">Figure </w:t>
       </w:r>
-      <w:r>
-        <w:fldChar w:fldCharType="begin"/>
-      </w:r>
-      <w:r>
-        <w:instrText xml:space="preserve"> SEQ Figure \* ARABIC </w:instrText>
-      </w:r>
-      <w:r>
-        <w:fldChar w:fldCharType="separate"/>
-      </w:r>
-      <w:r>
-        <w:rPr>
-          <w:noProof/>
-        </w:rPr>
-        <w:t>10</w:t>
-      </w:r>
-      <w:r>
-        <w:rPr>
-          <w:noProof/>
-        </w:rPr>
-        <w:fldChar w:fldCharType="end"/>
-      </w:r>
+      <w:fldSimple w:instr=" SEQ Figure \* ARABIC ">
+        <w:r>
+          <w:rPr>
+            <w:noProof/>
+          </w:rPr>
+          <w:t>10</w:t>
+        </w:r>
+      </w:fldSimple>
       <w:r>
         <w:t xml:space="preserve">: Initial_days Histogram (Treated)                                           Figure </w:t>
       </w:r>
-      <w:r>
-        <w:fldChar w:fldCharType="begin"/>
-      </w:r>
-      <w:r>
-        <w:instrText xml:space="preserve"> SEQ Figure \* ARABIC </w:instrText>
-      </w:r>
-      <w:r>
-        <w:fldChar w:fldCharType="separate"/>
-      </w:r>
-      <w:r>
-        <w:rPr>
-          <w:noProof/>
-        </w:rPr>
-        <w:t>11</w:t>
-      </w:r>
-      <w:r>
-        <w:rPr>
-          <w:noProof/>
-        </w:rPr>
-        <w:fldChar w:fldCharType="end"/>
-      </w:r>
+      <w:fldSimple w:instr=" SEQ Figure \* ARABIC ">
+        <w:r>
+          <w:rPr>
+            <w:noProof/>
+          </w:rPr>
+          <w:t>11</w:t>
+        </w:r>
+      </w:fldSimple>
       <w:r>
         <w:t>: Income histogram (Treated)</w:t>
       </w:r>
@@ -22706,51 +22369,25 @@
       <w:r>
         <w:t xml:space="preserve">Figure </w:t>
       </w:r>
-      <w:r>
-        <w:fldChar w:fldCharType="begin"/>
-      </w:r>
-      <w:r>
-        <w:instrText xml:space="preserve"> SEQ Figure \* ARABIC </w:instrText>
-      </w:r>
-      <w:r>
-        <w:fldChar w:fldCharType="separate"/>
-      </w:r>
-      <w:r>
-        <w:rPr>
-          <w:noProof/>
-        </w:rPr>
-        <w:t>12</w:t>
-      </w:r>
-      <w:r>
-        <w:rPr>
-          <w:noProof/>
-        </w:rPr>
-        <w:fldChar w:fldCharType="end"/>
-      </w:r>
+      <w:fldSimple w:instr=" SEQ Figure \* ARABIC ">
+        <w:r>
+          <w:rPr>
+            <w:noProof/>
+          </w:rPr>
+          <w:t>12</w:t>
+        </w:r>
+      </w:fldSimple>
       <w:r>
         <w:t xml:space="preserve">: Children Boxplot (Original)                                                             Figure </w:t>
       </w:r>
-      <w:r>
-        <w:fldChar w:fldCharType="begin"/>
-      </w:r>
-      <w:r>
-        <w:instrText xml:space="preserve"> SEQ Figure \* ARABIC </w:instrText>
-      </w:r>
-      <w:r>
-        <w:fldChar w:fldCharType="separate"/>
-      </w:r>
-      <w:r>
-        <w:rPr>
-          <w:noProof/>
-        </w:rPr>
-        <w:t>13</w:t>
-      </w:r>
-      <w:r>
-        <w:rPr>
-          <w:noProof/>
-        </w:rPr>
-        <w:fldChar w:fldCharType="end"/>
-      </w:r>
+      <w:fldSimple w:instr=" SEQ Figure \* ARABIC ">
+        <w:r>
+          <w:rPr>
+            <w:noProof/>
+          </w:rPr>
+          <w:t>13</w:t>
+        </w:r>
+      </w:fldSimple>
       <w:r>
         <w:t>: Age Boxplot (Original)</w:t>
       </w:r>
@@ -22864,51 +22501,25 @@
       <w:r>
         <w:t xml:space="preserve">Figure </w:t>
       </w:r>
-      <w:r>
-        <w:fldChar w:fldCharType="begin"/>
-      </w:r>
-      <w:r>
-        <w:instrText xml:space="preserve"> SEQ Figure \* ARABIC </w:instrText>
-      </w:r>
-      <w:r>
-        <w:fldChar w:fldCharType="separate"/>
-      </w:r>
-      <w:r>
-        <w:rPr>
-          <w:noProof/>
-        </w:rPr>
-        <w:t>14</w:t>
-      </w:r>
-      <w:r>
-        <w:rPr>
-          <w:noProof/>
-        </w:rPr>
-        <w:fldChar w:fldCharType="end"/>
-      </w:r>
+      <w:fldSimple w:instr=" SEQ Figure \* ARABIC ">
+        <w:r>
+          <w:rPr>
+            <w:noProof/>
+          </w:rPr>
+          <w:t>14</w:t>
+        </w:r>
+      </w:fldSimple>
       <w:r>
         <w:t xml:space="preserve">: Income Boxplot (Original)                                                        Figure </w:t>
       </w:r>
-      <w:r>
-        <w:fldChar w:fldCharType="begin"/>
-      </w:r>
-      <w:r>
-        <w:instrText xml:space="preserve"> SEQ Figure \* ARABIC </w:instrText>
-      </w:r>
-      <w:r>
-        <w:fldChar w:fldCharType="separate"/>
-      </w:r>
-      <w:r>
-        <w:rPr>
-          <w:noProof/>
-        </w:rPr>
-        <w:t>15</w:t>
-      </w:r>
-      <w:r>
-        <w:rPr>
-          <w:noProof/>
-        </w:rPr>
-        <w:fldChar w:fldCharType="end"/>
-      </w:r>
+      <w:fldSimple w:instr=" SEQ Figure \* ARABIC ">
+        <w:r>
+          <w:rPr>
+            <w:noProof/>
+          </w:rPr>
+          <w:t>15</w:t>
+        </w:r>
+      </w:fldSimple>
       <w:r>
         <w:t>: Initial_days Boxplot (Original)</w:t>
       </w:r>
@@ -23009,29 +22620,7 @@
           <w:szCs w:val="21"/>
           <w:lang w:eastAsia="es-ES_tradnl"/>
         </w:rPr>
-        <w:t xml:space="preserve">income_outliers = </w:t>
-      </w:r>
-      <w:proofErr w:type="spellStart"/>
-      <w:r>
-        <w:rPr>
-          <w:rFonts w:ascii="Consolas" w:hAnsi="Consolas" w:cs="Times New Roman"/>
-          <w:color w:val="000000"/>
-          <w:sz w:val="21"/>
-          <w:szCs w:val="21"/>
-          <w:lang w:eastAsia="es-ES_tradnl"/>
-        </w:rPr>
-        <w:t>df.query</w:t>
-      </w:r>
-      <w:proofErr w:type="spellEnd"/>
-      <w:r>
-        <w:rPr>
-          <w:rFonts w:ascii="Consolas" w:hAnsi="Consolas" w:cs="Times New Roman"/>
-          <w:color w:val="000000"/>
-          <w:sz w:val="21"/>
-          <w:szCs w:val="21"/>
-          <w:lang w:eastAsia="es-ES_tradnl"/>
-        </w:rPr>
-        <w:t>(</w:t>
+        <w:t>income_outliers = df.query(</w:t>
       </w:r>
       <w:r>
         <w:rPr>
@@ -23041,51 +22630,7 @@
           <w:szCs w:val="21"/>
           <w:lang w:eastAsia="es-ES_tradnl"/>
         </w:rPr>
-        <w:t>'</w:t>
-      </w:r>
-      <w:proofErr w:type="spellStart"/>
-      <w:r>
-        <w:rPr>
-          <w:rFonts w:ascii="Consolas" w:hAnsi="Consolas" w:cs="Times New Roman"/>
-          <w:color w:val="A31515"/>
-          <w:sz w:val="21"/>
-          <w:szCs w:val="21"/>
-          <w:lang w:eastAsia="es-ES_tradnl"/>
-        </w:rPr>
-        <w:t>Income_z_Scores</w:t>
-      </w:r>
-      <w:proofErr w:type="spellEnd"/>
-      <w:r>
-        <w:rPr>
-          <w:rFonts w:ascii="Consolas" w:hAnsi="Consolas" w:cs="Times New Roman"/>
-          <w:color w:val="A31515"/>
-          <w:sz w:val="21"/>
-          <w:szCs w:val="21"/>
-          <w:lang w:eastAsia="es-ES_tradnl"/>
-        </w:rPr>
-        <w:t xml:space="preserve"> &lt; -3 | </w:t>
-      </w:r>
-      <w:proofErr w:type="spellStart"/>
-      <w:r>
-        <w:rPr>
-          <w:rFonts w:ascii="Consolas" w:hAnsi="Consolas" w:cs="Times New Roman"/>
-          <w:color w:val="A31515"/>
-          <w:sz w:val="21"/>
-          <w:szCs w:val="21"/>
-          <w:lang w:eastAsia="es-ES_tradnl"/>
-        </w:rPr>
-        <w:t>Income_z_Scores</w:t>
-      </w:r>
-      <w:proofErr w:type="spellEnd"/>
-      <w:r>
-        <w:rPr>
-          <w:rFonts w:ascii="Consolas" w:hAnsi="Consolas" w:cs="Times New Roman"/>
-          <w:color w:val="A31515"/>
-          <w:sz w:val="21"/>
-          <w:szCs w:val="21"/>
-          <w:lang w:eastAsia="es-ES_tradnl"/>
-        </w:rPr>
-        <w:t xml:space="preserve"> &gt; 3'</w:t>
+        <w:t>'Income_z_Scores &lt; -3 | Income_z_Scores &gt; 3'</w:t>
       </w:r>
       <w:r>
         <w:rPr>
@@ -23120,29 +22665,7 @@
           <w:szCs w:val="21"/>
           <w:lang w:eastAsia="es-ES_tradnl"/>
         </w:rPr>
-        <w:t xml:space="preserve">children_outliers = </w:t>
-      </w:r>
-      <w:proofErr w:type="spellStart"/>
-      <w:r>
-        <w:rPr>
-          <w:rFonts w:ascii="Consolas" w:hAnsi="Consolas" w:cs="Times New Roman"/>
-          <w:color w:val="000000"/>
-          <w:sz w:val="21"/>
-          <w:szCs w:val="21"/>
-          <w:lang w:eastAsia="es-ES_tradnl"/>
-        </w:rPr>
-        <w:t>df.query</w:t>
-      </w:r>
-      <w:proofErr w:type="spellEnd"/>
-      <w:r>
-        <w:rPr>
-          <w:rFonts w:ascii="Consolas" w:hAnsi="Consolas" w:cs="Times New Roman"/>
-          <w:color w:val="000000"/>
-          <w:sz w:val="21"/>
-          <w:szCs w:val="21"/>
-          <w:lang w:eastAsia="es-ES_tradnl"/>
-        </w:rPr>
-        <w:t>(</w:t>
+        <w:t>children_outliers = df.query(</w:t>
       </w:r>
       <w:r>
         <w:rPr>
@@ -23152,51 +22675,7 @@
           <w:szCs w:val="21"/>
           <w:lang w:eastAsia="es-ES_tradnl"/>
         </w:rPr>
-        <w:t>'</w:t>
-      </w:r>
-      <w:proofErr w:type="spellStart"/>
-      <w:r>
-        <w:rPr>
-          <w:rFonts w:ascii="Consolas" w:hAnsi="Consolas" w:cs="Times New Roman"/>
-          <w:color w:val="A31515"/>
-          <w:sz w:val="21"/>
-          <w:szCs w:val="21"/>
-          <w:lang w:eastAsia="es-ES_tradnl"/>
-        </w:rPr>
-        <w:t>Children_z_Scores</w:t>
-      </w:r>
-      <w:proofErr w:type="spellEnd"/>
-      <w:r>
-        <w:rPr>
-          <w:rFonts w:ascii="Consolas" w:hAnsi="Consolas" w:cs="Times New Roman"/>
-          <w:color w:val="A31515"/>
-          <w:sz w:val="21"/>
-          <w:szCs w:val="21"/>
-          <w:lang w:eastAsia="es-ES_tradnl"/>
-        </w:rPr>
-        <w:t xml:space="preserve"> &lt; -3 | </w:t>
-      </w:r>
-      <w:proofErr w:type="spellStart"/>
-      <w:r>
-        <w:rPr>
-          <w:rFonts w:ascii="Consolas" w:hAnsi="Consolas" w:cs="Times New Roman"/>
-          <w:color w:val="A31515"/>
-          <w:sz w:val="21"/>
-          <w:szCs w:val="21"/>
-          <w:lang w:eastAsia="es-ES_tradnl"/>
-        </w:rPr>
-        <w:t>Children_z_Scores</w:t>
-      </w:r>
-      <w:proofErr w:type="spellEnd"/>
-      <w:r>
-        <w:rPr>
-          <w:rFonts w:ascii="Consolas" w:hAnsi="Consolas" w:cs="Times New Roman"/>
-          <w:color w:val="A31515"/>
-          <w:sz w:val="21"/>
-          <w:szCs w:val="21"/>
-          <w:lang w:eastAsia="es-ES_tradnl"/>
-        </w:rPr>
-        <w:t xml:space="preserve"> &gt; 3'</w:t>
+        <w:t>'Children_z_Scores &lt; -3 | Children_z_Scores &gt; 3'</w:t>
       </w:r>
       <w:r>
         <w:rPr>
@@ -23246,6 +22725,7 @@
         <w:contextualSpacing w:val="0"/>
       </w:pPr>
       <w:r>
+        <w:lastRenderedPageBreak/>
         <w:t xml:space="preserve">The above code shows </w:t>
       </w:r>
       <w:r>
@@ -23362,29 +22842,7 @@
           <w:szCs w:val="21"/>
           <w:lang w:eastAsia="es-ES_tradnl"/>
         </w:rPr>
-        <w:t>'</w:t>
-      </w:r>
-      <w:proofErr w:type="spellStart"/>
-      <w:r>
-        <w:rPr>
-          <w:rFonts w:ascii="Consolas" w:hAnsi="Consolas" w:cs="Times New Roman"/>
-          <w:color w:val="A31515"/>
-          <w:sz w:val="21"/>
-          <w:szCs w:val="21"/>
-          <w:lang w:eastAsia="es-ES_tradnl"/>
-        </w:rPr>
-        <w:t>Income_z_Scores</w:t>
-      </w:r>
-      <w:proofErr w:type="spellEnd"/>
-      <w:r>
-        <w:rPr>
-          <w:rFonts w:ascii="Consolas" w:hAnsi="Consolas" w:cs="Times New Roman"/>
-          <w:color w:val="A31515"/>
-          <w:sz w:val="21"/>
-          <w:szCs w:val="21"/>
-          <w:lang w:eastAsia="es-ES_tradnl"/>
-        </w:rPr>
-        <w:t>'</w:t>
+        <w:t>'Income_z_Scores'</w:t>
       </w:r>
       <w:r>
         <w:rPr>
@@ -23424,29 +22882,7 @@
           <w:szCs w:val="21"/>
           <w:lang w:eastAsia="es-ES_tradnl"/>
         </w:rPr>
-        <w:t>'</w:t>
-      </w:r>
-      <w:proofErr w:type="spellStart"/>
-      <w:r>
-        <w:rPr>
-          <w:rFonts w:ascii="Consolas" w:hAnsi="Consolas" w:cs="Times New Roman"/>
-          <w:color w:val="A31515"/>
-          <w:sz w:val="21"/>
-          <w:szCs w:val="21"/>
-          <w:lang w:eastAsia="es-ES_tradnl"/>
-        </w:rPr>
-        <w:t>Income_z_Scores</w:t>
-      </w:r>
-      <w:proofErr w:type="spellEnd"/>
-      <w:r>
-        <w:rPr>
-          <w:rFonts w:ascii="Consolas" w:hAnsi="Consolas" w:cs="Times New Roman"/>
-          <w:color w:val="A31515"/>
-          <w:sz w:val="21"/>
-          <w:szCs w:val="21"/>
-          <w:lang w:eastAsia="es-ES_tradnl"/>
-        </w:rPr>
-        <w:t>'</w:t>
+        <w:t>'Income_z_Scores'</w:t>
       </w:r>
       <w:r>
         <w:rPr>
@@ -23486,29 +22922,7 @@
           <w:szCs w:val="21"/>
           <w:lang w:eastAsia="es-ES_tradnl"/>
         </w:rPr>
-        <w:t>'</w:t>
-      </w:r>
-      <w:proofErr w:type="spellStart"/>
-      <w:r>
-        <w:rPr>
-          <w:rFonts w:ascii="Consolas" w:hAnsi="Consolas" w:cs="Times New Roman"/>
-          <w:color w:val="A31515"/>
-          <w:sz w:val="21"/>
-          <w:szCs w:val="21"/>
-          <w:lang w:eastAsia="es-ES_tradnl"/>
-        </w:rPr>
-        <w:t>Children_z_Scores</w:t>
-      </w:r>
-      <w:proofErr w:type="spellEnd"/>
-      <w:r>
-        <w:rPr>
-          <w:rFonts w:ascii="Consolas" w:hAnsi="Consolas" w:cs="Times New Roman"/>
-          <w:color w:val="A31515"/>
-          <w:sz w:val="21"/>
-          <w:szCs w:val="21"/>
-          <w:lang w:eastAsia="es-ES_tradnl"/>
-        </w:rPr>
-        <w:t>'</w:t>
+        <w:t>'Children_z_Scores'</w:t>
       </w:r>
       <w:r>
         <w:rPr>
@@ -23548,29 +22962,7 @@
           <w:szCs w:val="21"/>
           <w:lang w:eastAsia="es-ES_tradnl"/>
         </w:rPr>
-        <w:t>'</w:t>
-      </w:r>
-      <w:proofErr w:type="spellStart"/>
-      <w:r>
-        <w:rPr>
-          <w:rFonts w:ascii="Consolas" w:hAnsi="Consolas" w:cs="Times New Roman"/>
-          <w:color w:val="A31515"/>
-          <w:sz w:val="21"/>
-          <w:szCs w:val="21"/>
-          <w:lang w:eastAsia="es-ES_tradnl"/>
-        </w:rPr>
-        <w:t>Children_z_Scores</w:t>
-      </w:r>
-      <w:proofErr w:type="spellEnd"/>
-      <w:r>
-        <w:rPr>
-          <w:rFonts w:ascii="Consolas" w:hAnsi="Consolas" w:cs="Times New Roman"/>
-          <w:color w:val="A31515"/>
-          <w:sz w:val="21"/>
-          <w:szCs w:val="21"/>
-          <w:lang w:eastAsia="es-ES_tradnl"/>
-        </w:rPr>
-        <w:t>'</w:t>
+        <w:t>'Children_z_Scores'</w:t>
       </w:r>
       <w:r>
         <w:rPr>
@@ -23624,7 +23016,6 @@
         <w:contextualSpacing w:val="0"/>
       </w:pPr>
       <w:r>
-        <w:lastRenderedPageBreak/>
         <w:t xml:space="preserve">The z-scores were computed for the </w:t>
       </w:r>
       <w:r>
@@ -23660,6 +23051,7 @@
         <w:rPr>
           <w:noProof/>
         </w:rPr>
+        <w:lastRenderedPageBreak/>
         <w:drawing>
           <wp:inline distT="0" distB="0" distL="0" distR="0" wp14:anchorId="156E6FBC" wp14:editId="32460F38">
             <wp:extent cx="1828800" cy="4616606"/>
@@ -23706,27 +23098,14 @@
       <w:r>
         <w:t xml:space="preserve">Figure </w:t>
       </w:r>
-      <w:r>
-        <w:fldChar w:fldCharType="begin"/>
-      </w:r>
-      <w:r>
-        <w:instrText xml:space="preserve"> SEQ Figure \* ARABIC </w:instrText>
-      </w:r>
-      <w:r>
-        <w:fldChar w:fldCharType="separate"/>
-      </w:r>
-      <w:r>
-        <w:rPr>
-          <w:noProof/>
-        </w:rPr>
-        <w:t>16</w:t>
-      </w:r>
-      <w:r>
-        <w:rPr>
-          <w:noProof/>
-        </w:rPr>
-        <w:fldChar w:fldCharType="end"/>
-      </w:r>
+      <w:fldSimple w:instr=" SEQ Figure \* ARABIC ">
+        <w:r>
+          <w:rPr>
+            <w:noProof/>
+          </w:rPr>
+          <w:t>16</w:t>
+        </w:r>
+      </w:fldSimple>
       <w:r>
         <w:t>: Children and Income z-scores</w:t>
       </w:r>
@@ -23744,15 +23123,7 @@
         <w:t>df_new</w:t>
       </w:r>
       <w:r>
-        <w:t xml:space="preserve"> was checked for any outliers (effectively showing that the outliers were extracted successfully to their own dataframe). The code below checked for any outliers with a z-</w:t>
-      </w:r>
-      <w:proofErr w:type="gramStart"/>
-      <w:r>
-        <w:t>score of</w:t>
-      </w:r>
-      <w:proofErr w:type="gramEnd"/>
-      <w:r>
-        <w:t xml:space="preserve"> lower than -3 and higher than +3. Their sums were returned showing 0 (zero) for the sum of existing outliers.</w:t>
+        <w:t xml:space="preserve"> was checked for any outliers (effectively showing that the outliers were extracted successfully to their own dataframe). The code below checked for any outliers with a z-score of lower than -3 and higher than +3. Their sums were returned showing 0 (zero) for the sum of existing outliers.</w:t>
       </w:r>
     </w:p>
     <w:p>
@@ -23763,7 +23134,6 @@
         <w:rPr>
           <w:noProof/>
         </w:rPr>
-        <w:lastRenderedPageBreak/>
         <w:drawing>
           <wp:inline distT="0" distB="0" distL="0" distR="0" wp14:anchorId="4A4E4622" wp14:editId="3F8B547C">
             <wp:extent cx="5486400" cy="1180707"/>
@@ -23810,36 +23180,18 @@
       <w:r>
         <w:t xml:space="preserve">Figure </w:t>
       </w:r>
-      <w:r>
-        <w:fldChar w:fldCharType="begin"/>
-      </w:r>
-      <w:r>
-        <w:instrText xml:space="preserve"> SEQ Figure \* ARABIC </w:instrText>
-      </w:r>
-      <w:r>
-        <w:fldChar w:fldCharType="separate"/>
-      </w:r>
-      <w:r>
-        <w:rPr>
-          <w:noProof/>
-        </w:rPr>
-        <w:t>17</w:t>
-      </w:r>
-      <w:r>
-        <w:rPr>
-          <w:noProof/>
-        </w:rPr>
-        <w:fldChar w:fldCharType="end"/>
-      </w:r>
-      <w:r>
-        <w:t xml:space="preserve">: Checking for Outliers after </w:t>
-      </w:r>
-      <w:proofErr w:type="gramStart"/>
-      <w:r>
-        <w:t>extraction</w:t>
+      <w:fldSimple w:instr=" SEQ Figure \* ARABIC ">
+        <w:r>
+          <w:rPr>
+            <w:noProof/>
+          </w:rPr>
+          <w:t>17</w:t>
+        </w:r>
+      </w:fldSimple>
+      <w:r>
+        <w:t>: Checking for Outliers after extraction</w:t>
       </w:r>
       <w:bookmarkEnd w:id="25"/>
-      <w:proofErr w:type="gramEnd"/>
     </w:p>
     <w:p>
       <w:pPr>
@@ -23978,27 +23330,14 @@
       <w:r>
         <w:t xml:space="preserve">Figure </w:t>
       </w:r>
-      <w:r>
-        <w:fldChar w:fldCharType="begin"/>
-      </w:r>
-      <w:r>
-        <w:instrText xml:space="preserve"> SEQ Figure \* ARABIC </w:instrText>
-      </w:r>
-      <w:r>
-        <w:fldChar w:fldCharType="separate"/>
-      </w:r>
-      <w:r>
-        <w:rPr>
-          <w:noProof/>
-        </w:rPr>
-        <w:t>18</w:t>
-      </w:r>
-      <w:r>
-        <w:rPr>
-          <w:noProof/>
-        </w:rPr>
-        <w:fldChar w:fldCharType="end"/>
-      </w:r>
+      <w:fldSimple w:instr=" SEQ Figure \* ARABIC ">
+        <w:r>
+          <w:rPr>
+            <w:noProof/>
+          </w:rPr>
+          <w:t>18</w:t>
+        </w:r>
+      </w:fldSimple>
       <w:r>
         <w:t>: Output Showing No Missing Values</w:t>
       </w:r>
@@ -24011,7 +23350,6 @@
         <w:contextualSpacing w:val="0"/>
       </w:pPr>
       <w:r>
-        <w:lastRenderedPageBreak/>
         <w:t>Moreover, outliers have been extracted to their own data frames so as not to completely remove these values from future analysis.</w:t>
       </w:r>
       <w:r>
@@ -24042,6 +23380,7 @@
       </w:pPr>
       <w:bookmarkStart w:id="29" w:name="_Toc134968483"/>
       <w:r>
+        <w:lastRenderedPageBreak/>
         <w:t>D5.  Treated/Cleaned CSV</w:t>
       </w:r>
       <w:bookmarkEnd w:id="29"/>
@@ -24107,36 +23446,18 @@
       <w:r>
         <w:t xml:space="preserve">Figure </w:t>
       </w:r>
-      <w:r>
-        <w:fldChar w:fldCharType="begin"/>
-      </w:r>
-      <w:r>
-        <w:instrText xml:space="preserve"> SEQ Figure \* ARABIC </w:instrText>
-      </w:r>
-      <w:r>
-        <w:fldChar w:fldCharType="separate"/>
-      </w:r>
-      <w:r>
-        <w:rPr>
-          <w:noProof/>
-        </w:rPr>
-        <w:t>19</w:t>
-      </w:r>
-      <w:r>
-        <w:rPr>
-          <w:noProof/>
-        </w:rPr>
-        <w:fldChar w:fldCharType="end"/>
-      </w:r>
-      <w:r>
-        <w:t xml:space="preserve">: Extracted clean </w:t>
-      </w:r>
-      <w:proofErr w:type="gramStart"/>
-      <w:r>
-        <w:t>CSV</w:t>
+      <w:fldSimple w:instr=" SEQ Figure \* ARABIC ">
+        <w:r>
+          <w:rPr>
+            <w:noProof/>
+          </w:rPr>
+          <w:t>19</w:t>
+        </w:r>
+      </w:fldSimple>
+      <w:r>
+        <w:t>: Extracted clean CSV</w:t>
       </w:r>
       <w:bookmarkEnd w:id="30"/>
-      <w:proofErr w:type="gramEnd"/>
     </w:p>
     <w:p>
       <w:pPr>
@@ -24220,29 +23541,29 @@
         <w:t xml:space="preserve"> exhibited a bimodal distribution, the mean was used. The advantage of using these methods is that the statistical properties of the variables were mostly retained as it would be beneficial for further data analysis.</w:t>
       </w:r>
       <w:r>
-        <w:t xml:space="preserve"> One disadvantage of using these </w:t>
+        <w:t xml:space="preserve"> One disadvantage of using these values, rather than simply removing </w:t>
+      </w:r>
+      <w:r>
+        <w:t>them,</w:t>
+      </w:r>
+      <w:r>
+        <w:t xml:space="preserve"> or utilizing other techniques, is that their histograms would be visually distorted. In the case of outliers, the extraction method was used – in order to keep data integrity, the outliers were completely removed and included in their own separate dataframe. In this way, if needed, the </w:t>
+      </w:r>
+      <w:r>
+        <w:t>data frames</w:t>
+      </w:r>
+      <w:r>
+        <w:t xml:space="preserve"> </w:t>
+      </w:r>
+      <w:r>
+        <w:t>could</w:t>
+      </w:r>
+      <w:r>
+        <w:t xml:space="preserve"> be merged to include the original dataset </w:t>
       </w:r>
       <w:r>
         <w:lastRenderedPageBreak/>
-        <w:t xml:space="preserve">values, rather than simply removing </w:t>
-      </w:r>
-      <w:r>
-        <w:t>them,</w:t>
-      </w:r>
-      <w:r>
-        <w:t xml:space="preserve"> or utilizing other techniques, is that their histograms would be visually distorted. In the case of outliers, the extraction method was used – in order to keep data integrity, the outliers were completely removed and included in their own separate dataframe. In this way, if needed, the </w:t>
-      </w:r>
-      <w:r>
-        <w:t>data frames</w:t>
-      </w:r>
-      <w:r>
-        <w:t xml:space="preserve"> </w:t>
-      </w:r>
-      <w:r>
-        <w:t>could</w:t>
-      </w:r>
-      <w:r>
-        <w:t xml:space="preserve"> be merged to include the original dataset for analysis. </w:t>
+        <w:t xml:space="preserve">for analysis. </w:t>
       </w:r>
       <w:r>
         <w:t xml:space="preserve">By creating a separate data frame for the outliers, the opportunity to further inspect and analyze the outliers themselves was also created. </w:t>
@@ -24328,128 +23649,7 @@
           <w:i/>
           <w:iCs/>
         </w:rPr>
-        <w:t>'</w:t>
-      </w:r>
-      <w:proofErr w:type="spellStart"/>
-      <w:r>
-        <w:rPr>
-          <w:i/>
-          <w:iCs/>
-        </w:rPr>
-        <w:t>Population','Children</w:t>
-      </w:r>
-      <w:proofErr w:type="spellEnd"/>
-      <w:r>
-        <w:rPr>
-          <w:i/>
-          <w:iCs/>
-        </w:rPr>
-        <w:t>', 'Age', 'Income', '</w:t>
-      </w:r>
-      <w:proofErr w:type="spellStart"/>
-      <w:r>
-        <w:rPr>
-          <w:i/>
-          <w:iCs/>
-        </w:rPr>
-        <w:t>Doc_visits</w:t>
-      </w:r>
-      <w:proofErr w:type="spellEnd"/>
-      <w:r>
-        <w:rPr>
-          <w:i/>
-          <w:iCs/>
-        </w:rPr>
-        <w:t>', 'Initial_days', '</w:t>
-      </w:r>
-      <w:proofErr w:type="spellStart"/>
-      <w:r>
-        <w:rPr>
-          <w:i/>
-          <w:iCs/>
-        </w:rPr>
-        <w:t>TotalCharge</w:t>
-      </w:r>
-      <w:proofErr w:type="spellEnd"/>
-      <w:r>
-        <w:rPr>
-          <w:i/>
-          <w:iCs/>
-        </w:rPr>
-        <w:t>', '</w:t>
-      </w:r>
-      <w:proofErr w:type="spellStart"/>
-      <w:r>
-        <w:rPr>
-          <w:i/>
-          <w:iCs/>
-        </w:rPr>
-        <w:t>Additional_charges</w:t>
-      </w:r>
-      <w:proofErr w:type="spellEnd"/>
-      <w:r>
-        <w:rPr>
-          <w:i/>
-          <w:iCs/>
-        </w:rPr>
-        <w:t>', '</w:t>
-      </w:r>
-      <w:proofErr w:type="spellStart"/>
-      <w:r>
-        <w:rPr>
-          <w:i/>
-          <w:iCs/>
-        </w:rPr>
-        <w:t>VitD_levels</w:t>
-      </w:r>
-      <w:proofErr w:type="spellEnd"/>
-      <w:r>
-        <w:rPr>
-          <w:i/>
-          <w:iCs/>
-        </w:rPr>
-        <w:t>', '</w:t>
-      </w:r>
-      <w:proofErr w:type="spellStart"/>
-      <w:r>
-        <w:rPr>
-          <w:i/>
-          <w:iCs/>
-        </w:rPr>
-        <w:t>Doc_visits</w:t>
-      </w:r>
-      <w:proofErr w:type="spellEnd"/>
-      <w:r>
-        <w:rPr>
-          <w:i/>
-          <w:iCs/>
-        </w:rPr>
-        <w:t>', '</w:t>
-      </w:r>
-      <w:proofErr w:type="spellStart"/>
-      <w:r>
-        <w:rPr>
-          <w:i/>
-          <w:iCs/>
-        </w:rPr>
-        <w:t>Full_meals_</w:t>
-      </w:r>
-      <w:proofErr w:type="gramStart"/>
-      <w:r>
-        <w:rPr>
-          <w:i/>
-          <w:iCs/>
-        </w:rPr>
-        <w:t>eaten</w:t>
-      </w:r>
-      <w:proofErr w:type="spellEnd"/>
-      <w:proofErr w:type="gramEnd"/>
-      <w:r>
-        <w:rPr>
-          <w:i/>
-          <w:iCs/>
-        </w:rPr>
-        <w:t>'</w:t>
+        <w:t>'Population','Children', 'Age', 'Income', 'Doc_visits', 'Initial_days', 'TotalCharge', 'Additional_charges', 'VitD_levels', 'Doc_visits', 'Full_meals_eaten'</w:t>
       </w:r>
     </w:p>
     <w:p>
@@ -24459,15 +23659,7 @@
         <w:contextualSpacing w:val="0"/>
       </w:pPr>
       <w:r>
-        <w:t xml:space="preserve">These variables were selected because they are numerical </w:t>
-      </w:r>
-      <w:proofErr w:type="gramStart"/>
-      <w:r>
-        <w:t>variables</w:t>
-      </w:r>
-      <w:proofErr w:type="gramEnd"/>
-      <w:r>
-        <w:t xml:space="preserve"> and they can be treated in such a way as to reduce the dimensionality of the overall dataset.</w:t>
+        <w:t>These variables were selected because they are numerical variables and they can be treated in such a way as to reduce the dimensionality of the overall dataset.</w:t>
       </w:r>
       <w:r>
         <w:t xml:space="preserve"> A screenshot of the PCA loadings in shown below:</w:t>
@@ -24549,27 +23741,14 @@
       <w:r>
         <w:t xml:space="preserve">Figure </w:t>
       </w:r>
-      <w:r>
-        <w:fldChar w:fldCharType="begin"/>
-      </w:r>
-      <w:r>
-        <w:instrText xml:space="preserve"> SEQ Figure \* ARABIC </w:instrText>
-      </w:r>
-      <w:r>
-        <w:fldChar w:fldCharType="separate"/>
-      </w:r>
-      <w:r>
-        <w:rPr>
-          <w:noProof/>
-        </w:rPr>
-        <w:t>20</w:t>
-      </w:r>
-      <w:r>
-        <w:rPr>
-          <w:noProof/>
-        </w:rPr>
-        <w:fldChar w:fldCharType="end"/>
-      </w:r>
+      <w:fldSimple w:instr=" SEQ Figure \* ARABIC ">
+        <w:r>
+          <w:rPr>
+            <w:noProof/>
+          </w:rPr>
+          <w:t>20</w:t>
+        </w:r>
+      </w:fldSimple>
       <w:r>
         <w:t>: PCA Loadings</w:t>
       </w:r>
@@ -24659,27 +23838,14 @@
       <w:r>
         <w:t xml:space="preserve">Figure </w:t>
       </w:r>
-      <w:r>
-        <w:fldChar w:fldCharType="begin"/>
-      </w:r>
-      <w:r>
-        <w:instrText xml:space="preserve"> SEQ Figure \* ARABIC </w:instrText>
-      </w:r>
-      <w:r>
-        <w:fldChar w:fldCharType="separate"/>
-      </w:r>
-      <w:r>
-        <w:rPr>
-          <w:noProof/>
-        </w:rPr>
-        <w:t>21</w:t>
-      </w:r>
-      <w:r>
-        <w:rPr>
-          <w:noProof/>
-        </w:rPr>
-        <w:fldChar w:fldCharType="end"/>
-      </w:r>
+      <w:fldSimple w:instr=" SEQ Figure \* ARABIC ">
+        <w:r>
+          <w:rPr>
+            <w:noProof/>
+          </w:rPr>
+          <w:t>21</w:t>
+        </w:r>
+      </w:fldSimple>
       <w:r>
         <w:t>: Screeplot</w:t>
       </w:r>
@@ -27642,6 +26808,11 @@
       <w:ind w:left="720"/>
     </w:pPr>
   </w:style>
+  <w:style w:type="character" w:customStyle="1" w:styleId="markedcontent">
+    <w:name w:val="markedcontent"/>
+    <w:basedOn w:val="DefaultParagraphFont"/>
+    <w:rsid w:val="00033203"/>
+  </w:style>
 </w:styles>
 </file>
 

</xml_diff>